<commit_message>
Update report and class diagrams
</commit_message>
<xml_diff>
--- a/problem/[OOLT.ICT.20192-Group13] Semiconductor Visualization Documentation.docx
+++ b/problem/[OOLT.ICT.20192-Group13] Semiconductor Visualization Documentation.docx
@@ -2814,9 +2814,9 @@
           <w:noProof/>
         </w:rPr>
         <w:drawing>
-          <wp:inline distT="0" distB="0" distL="0" distR="0" wp14:anchorId="090B081D" wp14:editId="143BD874">
-            <wp:extent cx="5727700" cy="2961640"/>
-            <wp:effectExtent l="0" t="0" r="0" b="0"/>
+          <wp:inline distT="0" distB="0" distL="0" distR="0" wp14:anchorId="090B081D" wp14:editId="6F803FE8">
+            <wp:extent cx="6125691" cy="2981325"/>
+            <wp:effectExtent l="0" t="0" r="8890" b="0"/>
             <wp:docPr id="1" name="Picture 1"/>
             <wp:cNvGraphicFramePr>
               <a:graphicFrameLocks xmlns:a="http://schemas.openxmlformats.org/drawingml/2006/main" noChangeAspect="1"/>
@@ -2828,7 +2828,7 @@
                     <pic:cNvPr id="1" name="ClassDiagram.module.elements.png"/>
                     <pic:cNvPicPr/>
                   </pic:nvPicPr>
-                  <pic:blipFill>
+                  <pic:blipFill rotWithShape="1">
                     <a:blip r:embed="rId12" cstate="print">
                       <a:extLst>
                         <a:ext uri="{28A0092B-C50C-407E-A947-70E740481C1C}">
@@ -2836,18 +2836,25 @@
                         </a:ext>
                       </a:extLst>
                     </a:blip>
-                    <a:stretch>
-                      <a:fillRect/>
-                    </a:stretch>
+                    <a:srcRect r="9070" b="16118"/>
+                    <a:stretch/>
                   </pic:blipFill>
-                  <pic:spPr>
+                  <pic:spPr bwMode="auto">
                     <a:xfrm>
                       <a:off x="0" y="0"/>
-                      <a:ext cx="5727700" cy="2961640"/>
+                      <a:ext cx="6140240" cy="2988406"/>
                     </a:xfrm>
                     <a:prstGeom prst="rect">
                       <a:avLst/>
                     </a:prstGeom>
+                    <a:ln>
+                      <a:noFill/>
+                    </a:ln>
+                    <a:extLst>
+                      <a:ext uri="{53640926-AAD7-44D8-BBD7-CCE9431645EC}">
+                        <a14:shadowObscured xmlns:a14="http://schemas.microsoft.com/office/drawing/2010/main"/>
+                      </a:ext>
+                    </a:extLst>
                   </pic:spPr>
                 </pic:pic>
               </a:graphicData>
@@ -3054,7 +3061,10 @@
       </w:pPr>
       <w:proofErr w:type="spellStart"/>
       <w:r>
-        <w:t>maxVoltage</w:t>
+        <w:t>max</w:t>
+      </w:r>
+      <w:r>
+        <w:t>Temperature</w:t>
       </w:r>
       <w:proofErr w:type="spellEnd"/>
       <w:r>
@@ -3292,6 +3302,98 @@
       </w:r>
     </w:p>
     <w:p>
+      <w:r>
+        <w:t xml:space="preserve">      +   </w:t>
+      </w:r>
+      <w:proofErr w:type="spellStart"/>
+      <w:r>
+        <w:t>bindWithController</w:t>
+      </w:r>
+      <w:proofErr w:type="spellEnd"/>
+      <w:r>
+        <w:t>(</w:t>
+      </w:r>
+      <w:proofErr w:type="spellStart"/>
+      <w:r>
+        <w:t>DoubleProperty</w:t>
+      </w:r>
+      <w:proofErr w:type="spellEnd"/>
+      <w:r>
+        <w:t xml:space="preserve"> voltage, </w:t>
+      </w:r>
+      <w:proofErr w:type="spellStart"/>
+      <w:r>
+        <w:t>DoubleProperty</w:t>
+      </w:r>
+      <w:proofErr w:type="spellEnd"/>
+      <w:r>
+        <w:t xml:space="preserve"> temperature): binding</w:t>
+      </w:r>
+      <w:r>
+        <w:br/>
+        <w:t xml:space="preserve">           attributes of the crystal with GUI</w:t>
+      </w:r>
+    </w:p>
+    <w:p>
+      <w:r>
+        <w:t xml:space="preserve">      +   </w:t>
+      </w:r>
+      <w:proofErr w:type="spellStart"/>
+      <w:r>
+        <w:t>getElectronCycle</w:t>
+      </w:r>
+      <w:proofErr w:type="spellEnd"/>
+      <w:r>
+        <w:t>(): return time to move an electron between 2 atoms</w:t>
+      </w:r>
+    </w:p>
+    <w:p>
+      <w:r>
+        <w:t xml:space="preserve">      +   </w:t>
+      </w:r>
+      <w:proofErr w:type="spellStart"/>
+      <w:r>
+        <w:t>getSeparatedProb</w:t>
+      </w:r>
+      <w:proofErr w:type="spellEnd"/>
+      <w:r>
+        <w:t>(): return the probability for a recombination to not happen</w:t>
+      </w:r>
+    </w:p>
+    <w:p>
+      <w:r>
+        <w:t xml:space="preserve">      +   </w:t>
+      </w:r>
+      <w:proofErr w:type="spellStart"/>
+      <w:r>
+        <w:t>getDiffuseProb</w:t>
+      </w:r>
+      <w:proofErr w:type="spellEnd"/>
+      <w:r>
+        <w:t>(): return the probability for a diffusion to happen</w:t>
+      </w:r>
+    </w:p>
+    <w:p>
+      <w:r>
+        <w:t xml:space="preserve">      +   </w:t>
+      </w:r>
+      <w:proofErr w:type="spellStart"/>
+      <w:r>
+        <w:t>getVibrationRange</w:t>
+      </w:r>
+      <w:proofErr w:type="spellEnd"/>
+      <w:r>
+        <w:t xml:space="preserve">(): return the effect of temperature on chaotic move of particles </w:t>
+      </w:r>
+      <w:r>
+        <w:br/>
+        <w:t xml:space="preserve">           in value</w:t>
+      </w:r>
+      <w:r>
+        <w:t xml:space="preserve">  </w:t>
+      </w:r>
+    </w:p>
+    <w:p>
       <w:pPr>
         <w:numPr>
           <w:ilvl w:val="0"/>
@@ -3565,6 +3667,9 @@
     <w:p>
       <w:pPr>
         <w:ind w:left="360"/>
+        <w:rPr>
+          <w:rFonts w:ascii="Calibri" w:hAnsi="Calibri" w:cs="Calibri"/>
+        </w:rPr>
       </w:pPr>
       <w:r>
         <w:t>#</w:t>
@@ -3578,7 +3683,23 @@
       </w:r>
       <w:proofErr w:type="spellEnd"/>
       <w:r>
-        <w:t xml:space="preserve">: can contain a conducting e, otherwise could be null </w:t>
+        <w:t xml:space="preserve">: </w:t>
+      </w:r>
+      <w:proofErr w:type="spellStart"/>
+      <w:r>
+        <w:t>ArrayList</w:t>
+      </w:r>
+      <w:proofErr w:type="spellEnd"/>
+      <w:r>
+        <w:t xml:space="preserve"> of </w:t>
+      </w:r>
+      <w:proofErr w:type="spellStart"/>
+      <w:r>
+        <w:t>ConductionBandElectron</w:t>
+      </w:r>
+      <w:proofErr w:type="spellEnd"/>
+      <w:r>
+        <w:t>, used to store conduction band electrons of the atom (if exist)</w:t>
       </w:r>
     </w:p>
     <w:p>
@@ -3618,6 +3739,7 @@
         </w:numPr>
       </w:pPr>
       <w:r>
+        <w:lastRenderedPageBreak/>
         <w:t xml:space="preserve">Atom(int </w:t>
       </w:r>
       <w:proofErr w:type="spellStart"/>
@@ -3665,15 +3787,26 @@
         <w:rPr>
           <w:lang w:val="vi-VN"/>
         </w:rPr>
-        <w:t>, with no ch</w:t>
+        <w:t xml:space="preserve">, with </w:t>
+      </w:r>
+      <w:r>
+        <w:t xml:space="preserve">an empty HashMap of </w:t>
       </w:r>
       <w:proofErr w:type="spellStart"/>
       <w:r>
-        <w:t>arges</w:t>
+        <w:t>valenceCharges</w:t>
       </w:r>
       <w:proofErr w:type="spellEnd"/>
       <w:r>
-        <w:t>.</w:t>
+        <w:t xml:space="preserve"> and </w:t>
+      </w:r>
+      <w:proofErr w:type="spellStart"/>
+      <w:r>
+        <w:t>ArrayList</w:t>
+      </w:r>
+      <w:proofErr w:type="spellEnd"/>
+      <w:r>
+        <w:t xml:space="preserve"> of conducting.</w:t>
       </w:r>
     </w:p>
     <w:p>
@@ -3733,7 +3866,7 @@
     </w:p>
     <w:p>
       <w:pPr>
-        <w:ind w:firstLine="720"/>
+        <w:ind w:firstLine="360"/>
       </w:pPr>
       <w:r>
         <w:t xml:space="preserve"># </w:t>
@@ -3763,7 +3896,6 @@
       </w:pPr>
       <w:proofErr w:type="spellStart"/>
       <w:r>
-        <w:lastRenderedPageBreak/>
         <w:t>getValenceCharge</w:t>
       </w:r>
       <w:proofErr w:type="spellEnd"/>
@@ -3784,12 +3916,54 @@
       </w:r>
       <w:proofErr w:type="spellEnd"/>
       <w:r>
-        <w:t>(): return conducting electron of the atom (if exist)</w:t>
+        <w:t xml:space="preserve">(): return </w:t>
+      </w:r>
+      <w:r>
+        <w:t xml:space="preserve">an </w:t>
+      </w:r>
+      <w:proofErr w:type="spellStart"/>
+      <w:r>
+        <w:t>ArrayList</w:t>
+      </w:r>
+      <w:proofErr w:type="spellEnd"/>
+      <w:r>
+        <w:t xml:space="preserve"> of </w:t>
+      </w:r>
+      <w:r>
+        <w:t>conducting electron</w:t>
+      </w:r>
+      <w:r>
+        <w:t>s</w:t>
+      </w:r>
+      <w:r>
+        <w:t xml:space="preserve"> of the atom (if exist)</w:t>
       </w:r>
     </w:p>
     <w:p>
       <w:pPr>
-        <w:ind w:firstLine="720"/>
+        <w:ind w:left="360"/>
+      </w:pPr>
+      <w:r>
+        <w:t xml:space="preserve"># </w:t>
+      </w:r>
+      <w:proofErr w:type="spellStart"/>
+      <w:r>
+        <w:t>addCharges</w:t>
+      </w:r>
+      <w:proofErr w:type="spellEnd"/>
+      <w:r>
+        <w:t>(): parent method to be over</w:t>
+      </w:r>
+      <w:r>
+        <w:t>ridden</w:t>
+      </w:r>
+      <w:r>
+        <w:t xml:space="preserve"> by child classes, used to add charges of different types (depends on child class)</w:t>
+      </w:r>
+    </w:p>
+    <w:p>
+      <w:pPr>
+        <w:ind w:firstLine="360"/>
       </w:pPr>
       <w:r>
         <w:t xml:space="preserve"># </w:t>
@@ -3967,7 +4141,29 @@
         <w:t>constructor</w:t>
       </w:r>
       <w:r>
-        <w:t>, but add 3 valence electrons &amp; 1 hole</w:t>
+        <w:t>,</w:t>
+      </w:r>
+      <w:r>
+        <w:t xml:space="preserve"> initialize appearance for the center nucleus</w:t>
+      </w:r>
+    </w:p>
+    <w:p>
+      <w:pPr>
+        <w:ind w:left="360"/>
+      </w:pPr>
+      <w:r>
+        <w:t xml:space="preserve"># </w:t>
+      </w:r>
+      <w:proofErr w:type="spellStart"/>
+      <w:r>
+        <w:t>addCharges</w:t>
+      </w:r>
+      <w:proofErr w:type="spellEnd"/>
+      <w:r>
+        <w:t>(): overridden parent constructor to add</w:t>
+      </w:r>
+      <w:r>
+        <w:t xml:space="preserve"> 3 valence electrons &amp; 1 hole</w:t>
       </w:r>
     </w:p>
     <w:p>
@@ -4026,13 +4222,39 @@
         <w:t>constructor</w:t>
       </w:r>
       <w:r>
-        <w:t>, but add 4 valence electron</w:t>
-      </w:r>
-      <w:r>
-        <w:t>s</w:t>
-      </w:r>
-      <w:r>
-        <w:t xml:space="preserve"> &amp; 1 conducting electron</w:t>
+        <w:t xml:space="preserve">, </w:t>
+      </w:r>
+      <w:r>
+        <w:t>initialize appearance for the center nucleus</w:t>
+      </w:r>
+    </w:p>
+    <w:p>
+      <w:pPr>
+        <w:numPr>
+          <w:ilvl w:val="0"/>
+          <w:numId w:val="18"/>
+        </w:numPr>
+        <w:ind w:left="360"/>
+      </w:pPr>
+      <w:r>
+        <w:t xml:space="preserve"># </w:t>
+      </w:r>
+      <w:proofErr w:type="spellStart"/>
+      <w:r>
+        <w:t>addCharges</w:t>
+      </w:r>
+      <w:proofErr w:type="spellEnd"/>
+      <w:r>
+        <w:t xml:space="preserve">(): overridden parent constructor to add </w:t>
+      </w:r>
+      <w:r>
+        <w:t>4</w:t>
+      </w:r>
+      <w:r>
+        <w:t xml:space="preserve"> valence electrons &amp; 1 </w:t>
+      </w:r>
+      <w:r>
+        <w:t>conducting electron</w:t>
       </w:r>
     </w:p>
     <w:p>
@@ -4063,6 +4285,7 @@
         </w:numPr>
       </w:pPr>
       <w:r>
+        <w:lastRenderedPageBreak/>
         <w:t xml:space="preserve">Atom(int </w:t>
       </w:r>
       <w:proofErr w:type="spellStart"/>
@@ -4091,16 +4314,39 @@
         <w:t>constructor</w:t>
       </w:r>
       <w:r>
-        <w:t xml:space="preserve">, but add </w:t>
+        <w:t xml:space="preserve">, </w:t>
+      </w:r>
+      <w:r>
+        <w:t>initialize appearance for the center nucleus</w:t>
+      </w:r>
+    </w:p>
+    <w:p>
+      <w:pPr>
+        <w:numPr>
+          <w:ilvl w:val="0"/>
+          <w:numId w:val="18"/>
+        </w:numPr>
+        <w:ind w:left="360"/>
+      </w:pPr>
+      <w:r>
+        <w:t xml:space="preserve"># </w:t>
+      </w:r>
+      <w:proofErr w:type="spellStart"/>
+      <w:r>
+        <w:t>addCharges</w:t>
+      </w:r>
+      <w:proofErr w:type="spellEnd"/>
+      <w:r>
+        <w:t xml:space="preserve">(): overridden parent constructor to add </w:t>
       </w:r>
       <w:r>
         <w:t>4</w:t>
       </w:r>
       <w:r>
-        <w:t xml:space="preserve"> valence electron</w:t>
-      </w:r>
-      <w:r>
-        <w:t>s</w:t>
+        <w:t xml:space="preserve"> valence </w:t>
+      </w:r>
+      <w:r>
+        <w:t>electrons</w:t>
       </w:r>
     </w:p>
     <w:p>
@@ -4315,7 +4561,6 @@
         <w:rPr>
           <w:bCs/>
         </w:rPr>
-        <w:lastRenderedPageBreak/>
         <w:t xml:space="preserve">      + </w:t>
       </w:r>
       <w:proofErr w:type="spellStart"/>
@@ -4598,54 +4843,23 @@
       </w:r>
     </w:p>
     <w:p>
-      <w:pPr>
-        <w:rPr>
-          <w:lang/>
-        </w:rPr>
-      </w:pPr>
-      <w:r>
-        <w:rPr>
-          <w:lang/>
-        </w:rPr>
+      <w:r>
         <w:t> Attributes:</w:t>
       </w:r>
     </w:p>
     <w:p>
-      <w:pPr>
-        <w:rPr>
-          <w:lang/>
-        </w:rPr>
-      </w:pPr>
-      <w:r>
-        <w:rPr>
-          <w:lang/>
-        </w:rPr>
+      <w:r>
         <w:t>     +    atomViewRadius: setting the radius of the central nuclei. Initial value: 26</w:t>
       </w:r>
     </w:p>
     <w:p>
-      <w:pPr>
-        <w:rPr>
-          <w:lang/>
-        </w:rPr>
-      </w:pPr>
-      <w:r>
-        <w:rPr>
-          <w:lang/>
-        </w:rPr>
+      <w:r>
+        <w:lastRenderedPageBreak/>
         <w:t>     +    atomViewCell: setting the distance between 2 center point of 2 adjacent atoms. Initial value: 100</w:t>
       </w:r>
     </w:p>
     <w:p>
-      <w:pPr>
-        <w:rPr>
-          <w:lang/>
-        </w:rPr>
-      </w:pPr>
-      <w:r>
-        <w:rPr>
-          <w:lang/>
-        </w:rPr>
+      <w:r>
         <w:t>     +    valenceViewPadding: setting the gap between the central nuclei and the valance band elements. Initial value: 16</w:t>
       </w:r>
     </w:p>
@@ -4687,7 +4901,6 @@
       <w:bookmarkEnd w:id="11"/>
       <w:bookmarkEnd w:id="12"/>
       <w:r>
-        <w:lastRenderedPageBreak/>
         <w:t>2.3.</w:t>
       </w:r>
       <w:r>
@@ -4860,6 +5073,7 @@
       <w:bookmarkStart w:id="13" w:name="_heading=h.xgmng5t7jb4l" w:colFirst="0" w:colLast="0"/>
       <w:bookmarkEnd w:id="13"/>
       <w:r>
+        <w:lastRenderedPageBreak/>
         <w:t>2.3.4 Package: application</w:t>
       </w:r>
     </w:p>
@@ -4955,7 +5169,6 @@
           <w:b/>
           <w:u w:val="single"/>
         </w:rPr>
-        <w:lastRenderedPageBreak/>
         <w:t xml:space="preserve">Package: application: </w:t>
       </w:r>
       <w:r>
@@ -5200,6 +5413,7 @@
       </w:pPr>
       <w:proofErr w:type="spellStart"/>
       <w:r>
+        <w:lastRenderedPageBreak/>
         <w:t>getDopedType</w:t>
       </w:r>
       <w:proofErr w:type="spellEnd"/>
@@ -5434,7 +5648,6 @@
           </w:p>
           <w:p>
             <w:r>
-              <w:lastRenderedPageBreak/>
               <w:t>Design class diagram &amp; use-case diagram</w:t>
             </w:r>
           </w:p>
@@ -5486,7 +5699,6 @@
       <w:bookmarkStart w:id="16" w:name="_heading=h.fdx4vrn3h2j" w:colFirst="0" w:colLast="0"/>
       <w:bookmarkEnd w:id="16"/>
       <w:r>
-        <w:lastRenderedPageBreak/>
         <w:t>3.2 Detailed assignment</w:t>
       </w:r>
     </w:p>
@@ -5860,6 +6072,7 @@
                 <w:b w:val="0"/>
                 <w:color w:val="5A5A5A"/>
               </w:rPr>
+              <w:lastRenderedPageBreak/>
               <w:t>ValenceBandHole</w:t>
             </w:r>
             <w:proofErr w:type="spellEnd"/>
@@ -6037,6 +6250,7 @@
           <w:p>
             <w:proofErr w:type="spellStart"/>
             <w:r>
+              <w:lastRenderedPageBreak/>
               <w:t>Nguy</w:t>
             </w:r>
             <w:sdt>
@@ -6150,7 +6364,6 @@
                 <w:b w:val="0"/>
                 <w:color w:val="5A5A5A"/>
               </w:rPr>
-              <w:lastRenderedPageBreak/>
               <w:t>MainControl</w:t>
             </w:r>
             <w:proofErr w:type="spellEnd"/>
@@ -9928,7 +10141,7 @@
   <w:style w:type="paragraph" w:default="1" w:styleId="Normal">
     <w:name w:val="Normal"/>
     <w:qFormat/>
-    <w:rsid w:val="008A5FFA"/>
+    <w:rsid w:val="00B65E89"/>
     <w:rPr>
       <w:rFonts w:eastAsiaTheme="minorEastAsia"/>
     </w:rPr>

</xml_diff>

<commit_message>
Fix errors in class diagrams
</commit_message>
<xml_diff>
--- a/problem/[OOLT.ICT.20192-Group13] Semiconductor Visualization Documentation.docx
+++ b/problem/[OOLT.ICT.20192-Group13] Semiconductor Visualization Documentation.docx
@@ -1721,8 +1721,13 @@
       <w:r>
         <w:t xml:space="preserve">In order to explain how </w:t>
       </w:r>
-      <w:r>
-        <w:t xml:space="preserve">semiconductors </w:t>
+      <w:proofErr w:type="gramStart"/>
+      <w:r>
+        <w:t>semiconductors</w:t>
+      </w:r>
+      <w:proofErr w:type="gramEnd"/>
+      <w:r>
+        <w:t xml:space="preserve"> </w:t>
       </w:r>
       <w:r>
         <w:t>conduct or insulate electricity under different conditions, the app must allow users to observe visually the flow of charge carriers (electrons</w:t>
@@ -2061,7 +2066,15 @@
         <w:spacing w:after="0"/>
       </w:pPr>
       <w:r>
-        <w:t>P-type: consists of Silicon and Phosphorus atoms</w:t>
+        <w:t>P-</w:t>
+      </w:r>
+      <w:proofErr w:type="gramStart"/>
+      <w:r>
+        <w:t>type:</w:t>
+      </w:r>
+      <w:proofErr w:type="gramEnd"/>
+      <w:r>
+        <w:t xml:space="preserve"> consists of Silicon and Phosphorus atoms</w:t>
       </w:r>
     </w:p>
     <w:p>
@@ -2072,7 +2085,15 @@
         </w:numPr>
       </w:pPr>
       <w:r>
-        <w:t>N-type: consists of Silicon and Aluminum atoms</w:t>
+        <w:t>N-</w:t>
+      </w:r>
+      <w:proofErr w:type="gramStart"/>
+      <w:r>
+        <w:t>type:</w:t>
+      </w:r>
+      <w:proofErr w:type="gramEnd"/>
+      <w:r>
+        <w:t xml:space="preserve"> consists of Silicon and Aluminum atoms</w:t>
       </w:r>
     </w:p>
     <w:p>
@@ -2109,7 +2130,15 @@
         <w:t xml:space="preserve"> </w:t>
       </w:r>
       <w:r>
-        <w:t xml:space="preserve">one nuclei at the center and </w:t>
+        <w:t xml:space="preserve">one </w:t>
+      </w:r>
+      <w:proofErr w:type="gramStart"/>
+      <w:r>
+        <w:t>nuclei</w:t>
+      </w:r>
+      <w:proofErr w:type="gramEnd"/>
+      <w:r>
+        <w:t xml:space="preserve"> at the center and </w:t>
       </w:r>
       <w:r>
         <w:t>the</w:t>
@@ -2814,9 +2843,9 @@
           <w:noProof/>
         </w:rPr>
         <w:drawing>
-          <wp:inline distT="0" distB="0" distL="0" distR="0" wp14:anchorId="090B081D" wp14:editId="6F803FE8">
-            <wp:extent cx="6125691" cy="2981325"/>
-            <wp:effectExtent l="0" t="0" r="8890" b="0"/>
+          <wp:inline distT="0" distB="0" distL="0" distR="0" wp14:anchorId="090B081D" wp14:editId="61834702">
+            <wp:extent cx="6226295" cy="3095625"/>
+            <wp:effectExtent l="0" t="0" r="3175" b="0"/>
             <wp:docPr id="1" name="Picture 1"/>
             <wp:cNvGraphicFramePr>
               <a:graphicFrameLocks xmlns:a="http://schemas.openxmlformats.org/drawingml/2006/main" noChangeAspect="1"/>
@@ -2836,13 +2865,13 @@
                         </a:ext>
                       </a:extLst>
                     </a:blip>
-                    <a:srcRect r="9070" b="16118"/>
+                    <a:srcRect r="10369" b="15533"/>
                     <a:stretch/>
                   </pic:blipFill>
                   <pic:spPr bwMode="auto">
                     <a:xfrm>
                       <a:off x="0" y="0"/>
-                      <a:ext cx="6140240" cy="2988406"/>
+                      <a:ext cx="6230470" cy="3097701"/>
                     </a:xfrm>
                     <a:prstGeom prst="rect">
                       <a:avLst/>
@@ -2966,6 +2995,7 @@
     </w:p>
     <w:p>
       <w:proofErr w:type="spellStart"/>
+      <w:proofErr w:type="gramStart"/>
       <w:r>
         <w:rPr>
           <w:b/>
@@ -2974,6 +3004,7 @@
         <w:t>elements.crystal</w:t>
       </w:r>
       <w:proofErr w:type="spellEnd"/>
+      <w:proofErr w:type="gramEnd"/>
       <w:r>
         <w:rPr>
           <w:b/>
@@ -3306,6 +3337,7 @@
         <w:t xml:space="preserve">      +   </w:t>
       </w:r>
       <w:proofErr w:type="spellStart"/>
+      <w:proofErr w:type="gramStart"/>
       <w:r>
         <w:t>bindWithController</w:t>
       </w:r>
@@ -3314,6 +3346,7 @@
         <w:t>(</w:t>
       </w:r>
       <w:proofErr w:type="spellStart"/>
+      <w:proofErr w:type="gramEnd"/>
       <w:r>
         <w:t>DoubleProperty</w:t>
       </w:r>
@@ -3339,12 +3372,17 @@
         <w:t xml:space="preserve">      +   </w:t>
       </w:r>
       <w:proofErr w:type="spellStart"/>
+      <w:proofErr w:type="gramStart"/>
       <w:r>
         <w:t>getElectronCycle</w:t>
       </w:r>
       <w:proofErr w:type="spellEnd"/>
       <w:r>
-        <w:t>(): return time to move an electron between 2 atoms</w:t>
+        <w:t>(</w:t>
+      </w:r>
+      <w:proofErr w:type="gramEnd"/>
+      <w:r>
+        <w:t>): return time to move an electron between 2 atoms</w:t>
       </w:r>
     </w:p>
     <w:p>
@@ -3352,12 +3390,17 @@
         <w:t xml:space="preserve">      +   </w:t>
       </w:r>
       <w:proofErr w:type="spellStart"/>
+      <w:proofErr w:type="gramStart"/>
       <w:r>
         <w:t>getSeparatedProb</w:t>
       </w:r>
       <w:proofErr w:type="spellEnd"/>
       <w:r>
-        <w:t>(): return the probability for a recombination to not happen</w:t>
+        <w:t>(</w:t>
+      </w:r>
+      <w:proofErr w:type="gramEnd"/>
+      <w:r>
+        <w:t>): return the probability for a recombination to not happen</w:t>
       </w:r>
     </w:p>
     <w:p>
@@ -3365,12 +3408,17 @@
         <w:t xml:space="preserve">      +   </w:t>
       </w:r>
       <w:proofErr w:type="spellStart"/>
+      <w:proofErr w:type="gramStart"/>
       <w:r>
         <w:t>getDiffuseProb</w:t>
       </w:r>
       <w:proofErr w:type="spellEnd"/>
       <w:r>
-        <w:t>(): return the probability for a diffusion to happen</w:t>
+        <w:t>(</w:t>
+      </w:r>
+      <w:proofErr w:type="gramEnd"/>
+      <w:r>
+        <w:t>): return the probability for a diffusion to happen</w:t>
       </w:r>
     </w:p>
     <w:p>
@@ -3378,12 +3426,17 @@
         <w:t xml:space="preserve">      +   </w:t>
       </w:r>
       <w:proofErr w:type="spellStart"/>
+      <w:proofErr w:type="gramStart"/>
       <w:r>
         <w:t>getVibrationRange</w:t>
       </w:r>
       <w:proofErr w:type="spellEnd"/>
       <w:r>
-        <w:t xml:space="preserve">(): return the effect of temperature on chaotic move of particles </w:t>
+        <w:t>(</w:t>
+      </w:r>
+      <w:proofErr w:type="gramEnd"/>
+      <w:r>
+        <w:t xml:space="preserve">): return the effect of temperature on chaotic move of particles </w:t>
       </w:r>
       <w:r>
         <w:br/>
@@ -3402,12 +3455,17 @@
         <w:spacing w:after="0"/>
       </w:pPr>
       <w:proofErr w:type="spellStart"/>
+      <w:proofErr w:type="gramStart"/>
       <w:r>
         <w:t>getAtomAt</w:t>
       </w:r>
       <w:proofErr w:type="spellEnd"/>
       <w:r>
-        <w:t>(int x, int y): return atom at position (</w:t>
+        <w:t>(</w:t>
+      </w:r>
+      <w:proofErr w:type="gramEnd"/>
+      <w:r>
+        <w:t>int x, int y): return atom at position (</w:t>
       </w:r>
       <w:proofErr w:type="spellStart"/>
       <w:r>
@@ -3427,12 +3485,17 @@
         <w:spacing w:after="0"/>
       </w:pPr>
       <w:proofErr w:type="spellStart"/>
+      <w:proofErr w:type="gramStart"/>
       <w:r>
         <w:t>initCrystal</w:t>
       </w:r>
       <w:proofErr w:type="spellEnd"/>
       <w:r>
-        <w:t xml:space="preserve">(String type, String </w:t>
+        <w:t>(</w:t>
+      </w:r>
+      <w:proofErr w:type="gramEnd"/>
+      <w:r>
+        <w:t xml:space="preserve">String type, String </w:t>
       </w:r>
       <w:proofErr w:type="spellStart"/>
       <w:r>
@@ -3469,8 +3532,13 @@
           <w:numId w:val="14"/>
         </w:numPr>
       </w:pPr>
-      <w:r>
-        <w:t>progress(Pane root): the crystal progresses one time unit into the future</w:t>
+      <w:proofErr w:type="gramStart"/>
+      <w:r>
+        <w:t>progress(</w:t>
+      </w:r>
+      <w:proofErr w:type="gramEnd"/>
+      <w:r>
+        <w:t>Pane root): the crystal progresses one time unit into the future</w:t>
       </w:r>
       <w:r>
         <w:t xml:space="preserve">, displaying the </w:t>
@@ -3508,6 +3576,7 @@
     </w:p>
     <w:p>
       <w:proofErr w:type="spellStart"/>
+      <w:proofErr w:type="gramStart"/>
       <w:r>
         <w:rPr>
           <w:b/>
@@ -3516,6 +3585,7 @@
         <w:t>elements.atoms</w:t>
       </w:r>
       <w:proofErr w:type="spellEnd"/>
+      <w:proofErr w:type="gramEnd"/>
       <w:r>
         <w:t>: Consists of 4 class:</w:t>
       </w:r>
@@ -3738,9 +3808,14 @@
           <w:numId w:val="18"/>
         </w:numPr>
       </w:pPr>
+      <w:proofErr w:type="gramStart"/>
       <w:r>
         <w:lastRenderedPageBreak/>
-        <w:t xml:space="preserve">Atom(int </w:t>
+        <w:t>Atom(</w:t>
+      </w:r>
+      <w:proofErr w:type="gramEnd"/>
+      <w:r>
+        <w:t xml:space="preserve">int </w:t>
       </w:r>
       <w:proofErr w:type="spellStart"/>
       <w:r>
@@ -3823,12 +3898,17 @@
         <w:spacing w:after="0"/>
       </w:pPr>
       <w:proofErr w:type="spellStart"/>
+      <w:proofErr w:type="gramStart"/>
       <w:r>
         <w:t>getView</w:t>
       </w:r>
       <w:proofErr w:type="spellEnd"/>
       <w:r>
-        <w:t>(): return image representation of the atom</w:t>
+        <w:t>(</w:t>
+      </w:r>
+      <w:proofErr w:type="gramEnd"/>
+      <w:r>
+        <w:t>): return image representation of the atom</w:t>
       </w:r>
     </w:p>
     <w:p>
@@ -3840,12 +3920,17 @@
         <w:spacing w:after="0"/>
       </w:pPr>
       <w:proofErr w:type="spellStart"/>
+      <w:proofErr w:type="gramStart"/>
       <w:r>
         <w:t>getIndexX</w:t>
       </w:r>
       <w:proofErr w:type="spellEnd"/>
       <w:r>
-        <w:t>(): return horizontal position (row) of the atom</w:t>
+        <w:t>(</w:t>
+      </w:r>
+      <w:proofErr w:type="gramEnd"/>
+      <w:r>
+        <w:t>): return horizontal position (row) of the atom</w:t>
       </w:r>
     </w:p>
     <w:p>
@@ -3856,12 +3941,17 @@
         </w:numPr>
       </w:pPr>
       <w:proofErr w:type="spellStart"/>
+      <w:proofErr w:type="gramStart"/>
       <w:r>
         <w:t>getIndexY</w:t>
       </w:r>
       <w:proofErr w:type="spellEnd"/>
       <w:r>
-        <w:t>(): return vertical position (column) of the atom</w:t>
+        <w:t>(</w:t>
+      </w:r>
+      <w:proofErr w:type="gramEnd"/>
+      <w:r>
+        <w:t>): return vertical position (column) of the atom</w:t>
       </w:r>
     </w:p>
     <w:p>
@@ -3872,12 +3962,17 @@
         <w:t xml:space="preserve"># </w:t>
       </w:r>
       <w:proofErr w:type="spellStart"/>
+      <w:proofErr w:type="gramStart"/>
       <w:r>
         <w:t>getContainer</w:t>
       </w:r>
       <w:proofErr w:type="spellEnd"/>
       <w:r>
-        <w:t>(): return</w:t>
+        <w:t>(</w:t>
+      </w:r>
+      <w:proofErr w:type="gramEnd"/>
+      <w:r>
+        <w:t>): return</w:t>
       </w:r>
       <w:r>
         <w:t xml:space="preserve"> the</w:t>
@@ -3895,12 +3990,17 @@
         <w:spacing w:after="0"/>
       </w:pPr>
       <w:proofErr w:type="spellStart"/>
+      <w:proofErr w:type="gramStart"/>
       <w:r>
         <w:t>getValenceCharge</w:t>
       </w:r>
       <w:proofErr w:type="spellEnd"/>
       <w:r>
-        <w:t>(String position): return valence charge of the atom at specified position</w:t>
+        <w:t>(</w:t>
+      </w:r>
+      <w:proofErr w:type="gramEnd"/>
+      <w:r>
+        <w:t>String position): return valence charge of the atom at specified position</w:t>
       </w:r>
     </w:p>
     <w:p>
@@ -3911,12 +4011,17 @@
         </w:numPr>
       </w:pPr>
       <w:proofErr w:type="spellStart"/>
+      <w:proofErr w:type="gramStart"/>
       <w:r>
         <w:t>getConductingE</w:t>
       </w:r>
       <w:proofErr w:type="spellEnd"/>
       <w:r>
-        <w:t xml:space="preserve">(): return </w:t>
+        <w:t>(</w:t>
+      </w:r>
+      <w:proofErr w:type="gramEnd"/>
+      <w:r>
+        <w:t xml:space="preserve">): return </w:t>
       </w:r>
       <w:r>
         <w:t xml:space="preserve">an </w:t>
@@ -3947,12 +4052,17 @@
         <w:t xml:space="preserve"># </w:t>
       </w:r>
       <w:proofErr w:type="spellStart"/>
+      <w:proofErr w:type="gramStart"/>
       <w:r>
         <w:t>addCharges</w:t>
       </w:r>
       <w:proofErr w:type="spellEnd"/>
       <w:r>
-        <w:t>(): parent method to be over</w:t>
+        <w:t>(</w:t>
+      </w:r>
+      <w:proofErr w:type="gramEnd"/>
+      <w:r>
+        <w:t>): parent method to be over</w:t>
       </w:r>
       <w:r>
         <w:t>ridden</w:t>
@@ -3969,12 +4079,17 @@
         <w:t xml:space="preserve"># </w:t>
       </w:r>
       <w:proofErr w:type="spellStart"/>
+      <w:proofErr w:type="gramStart"/>
       <w:r>
         <w:t>getAdjacentAtom</w:t>
       </w:r>
       <w:proofErr w:type="spellEnd"/>
       <w:r>
-        <w:t>(String position): return nearby atom at specified position</w:t>
+        <w:t>(</w:t>
+      </w:r>
+      <w:proofErr w:type="gramEnd"/>
+      <w:r>
+        <w:t>String position): return nearby atom at specified position</w:t>
       </w:r>
     </w:p>
     <w:p>
@@ -3986,12 +4101,17 @@
         <w:spacing w:after="0"/>
       </w:pPr>
       <w:proofErr w:type="spellStart"/>
+      <w:proofErr w:type="gramStart"/>
       <w:r>
         <w:t>checkForHole</w:t>
       </w:r>
       <w:proofErr w:type="spellEnd"/>
       <w:r>
-        <w:t xml:space="preserve">(): return a string representing the position of hole in the atom. If there is not </w:t>
+        <w:t>(</w:t>
+      </w:r>
+      <w:proofErr w:type="gramEnd"/>
+      <w:r>
+        <w:t xml:space="preserve">): return a string representing the position of hole in the atom. If there is not </w:t>
       </w:r>
       <w:proofErr w:type="spellStart"/>
       <w:r>
@@ -4011,12 +4131,17 @@
         <w:spacing w:after="0"/>
       </w:pPr>
       <w:proofErr w:type="spellStart"/>
+      <w:proofErr w:type="gramStart"/>
       <w:r>
         <w:t>checkForConductingE</w:t>
       </w:r>
       <w:proofErr w:type="spellEnd"/>
       <w:r>
-        <w:t>(): return true if there is a conducting electron in the atom</w:t>
+        <w:t>(</w:t>
+      </w:r>
+      <w:proofErr w:type="gramEnd"/>
+      <w:r>
+        <w:t>): return true if there is a conducting electron in the atom</w:t>
       </w:r>
     </w:p>
     <w:p>
@@ -4028,12 +4153,17 @@
         <w:spacing w:after="0"/>
       </w:pPr>
       <w:proofErr w:type="spellStart"/>
+      <w:proofErr w:type="gramStart"/>
       <w:r>
         <w:t>passOnConductingE</w:t>
       </w:r>
       <w:proofErr w:type="spellEnd"/>
       <w:r>
-        <w:t>(): pass conducting electron to nearby atom</w:t>
+        <w:t>(</w:t>
+      </w:r>
+      <w:proofErr w:type="gramEnd"/>
+      <w:r>
+        <w:t>): pass conducting electron to nearby atom</w:t>
       </w:r>
     </w:p>
     <w:p>
@@ -4045,12 +4175,17 @@
         <w:spacing w:after="0"/>
       </w:pPr>
       <w:proofErr w:type="spellStart"/>
+      <w:proofErr w:type="gramStart"/>
       <w:r>
         <w:t>exchangeHoleWithElectron</w:t>
       </w:r>
       <w:proofErr w:type="spellEnd"/>
       <w:r>
-        <w:t>(): exchange hole with electron if reaching conditions</w:t>
+        <w:t>(</w:t>
+      </w:r>
+      <w:proofErr w:type="gramEnd"/>
+      <w:r>
+        <w:t>): exchange hole with electron if reaching conditions</w:t>
       </w:r>
     </w:p>
     <w:p>
@@ -4061,8 +4196,13 @@
         </w:numPr>
         <w:spacing w:after="0"/>
       </w:pPr>
-      <w:r>
-        <w:t xml:space="preserve">diffuse(): change </w:t>
+      <w:proofErr w:type="gramStart"/>
+      <w:r>
+        <w:t>diffuse(</w:t>
+      </w:r>
+      <w:proofErr w:type="gramEnd"/>
+      <w:r>
+        <w:t xml:space="preserve">): change </w:t>
       </w:r>
       <w:r>
         <w:rPr>
@@ -4081,8 +4221,13 @@
           <w:numId w:val="9"/>
         </w:numPr>
       </w:pPr>
-      <w:r>
-        <w:t>recombination(): combine conducting electron and hole into valence electron.</w:t>
+      <w:proofErr w:type="gramStart"/>
+      <w:r>
+        <w:t>recombination(</w:t>
+      </w:r>
+      <w:proofErr w:type="gramEnd"/>
+      <w:r>
+        <w:t>): combine conducting electron and hole into valence electron.</w:t>
       </w:r>
     </w:p>
     <w:p>
@@ -4112,8 +4257,13 @@
           <w:numId w:val="18"/>
         </w:numPr>
       </w:pPr>
-      <w:r>
-        <w:t xml:space="preserve">Atom(int </w:t>
+      <w:proofErr w:type="gramStart"/>
+      <w:r>
+        <w:t>Atom(</w:t>
+      </w:r>
+      <w:proofErr w:type="gramEnd"/>
+      <w:r>
+        <w:t xml:space="preserve">int </w:t>
       </w:r>
       <w:proofErr w:type="spellStart"/>
       <w:r>
@@ -4155,12 +4305,17 @@
         <w:t xml:space="preserve"># </w:t>
       </w:r>
       <w:proofErr w:type="spellStart"/>
+      <w:proofErr w:type="gramStart"/>
       <w:r>
         <w:t>addCharges</w:t>
       </w:r>
       <w:proofErr w:type="spellEnd"/>
       <w:r>
-        <w:t>(): overridden parent constructor to add</w:t>
+        <w:t>(</w:t>
+      </w:r>
+      <w:proofErr w:type="gramEnd"/>
+      <w:r>
+        <w:t>): overridden parent constructor to add</w:t>
       </w:r>
       <w:r>
         <w:t xml:space="preserve"> 3 valence electrons &amp; 1 hole</w:t>
@@ -4193,8 +4348,13 @@
           <w:numId w:val="18"/>
         </w:numPr>
       </w:pPr>
-      <w:r>
-        <w:t xml:space="preserve">Atom(int </w:t>
+      <w:proofErr w:type="gramStart"/>
+      <w:r>
+        <w:t>Atom(</w:t>
+      </w:r>
+      <w:proofErr w:type="gramEnd"/>
+      <w:r>
+        <w:t xml:space="preserve">int </w:t>
       </w:r>
       <w:proofErr w:type="spellStart"/>
       <w:r>
@@ -4240,21 +4400,17 @@
         <w:t xml:space="preserve"># </w:t>
       </w:r>
       <w:proofErr w:type="spellStart"/>
+      <w:proofErr w:type="gramStart"/>
       <w:r>
         <w:t>addCharges</w:t>
       </w:r>
       <w:proofErr w:type="spellEnd"/>
       <w:r>
-        <w:t xml:space="preserve">(): overridden parent constructor to add </w:t>
-      </w:r>
-      <w:r>
-        <w:t>4</w:t>
-      </w:r>
-      <w:r>
-        <w:t xml:space="preserve"> valence electrons &amp; 1 </w:t>
-      </w:r>
-      <w:r>
-        <w:t>conducting electron</w:t>
+        <w:t>(</w:t>
+      </w:r>
+      <w:proofErr w:type="gramEnd"/>
+      <w:r>
+        <w:t>): overridden parent constructor to add 4 valence electrons &amp; 1 conducting electron</w:t>
       </w:r>
     </w:p>
     <w:p>
@@ -4284,9 +4440,14 @@
           <w:numId w:val="18"/>
         </w:numPr>
       </w:pPr>
+      <w:proofErr w:type="gramStart"/>
       <w:r>
         <w:lastRenderedPageBreak/>
-        <w:t xml:space="preserve">Atom(int </w:t>
+        <w:t>Atom(</w:t>
+      </w:r>
+      <w:proofErr w:type="gramEnd"/>
+      <w:r>
+        <w:t xml:space="preserve">int </w:t>
       </w:r>
       <w:proofErr w:type="spellStart"/>
       <w:r>
@@ -4332,25 +4493,22 @@
         <w:t xml:space="preserve"># </w:t>
       </w:r>
       <w:proofErr w:type="spellStart"/>
+      <w:proofErr w:type="gramStart"/>
       <w:r>
         <w:t>addCharges</w:t>
       </w:r>
       <w:proofErr w:type="spellEnd"/>
       <w:r>
-        <w:t xml:space="preserve">(): overridden parent constructor to add </w:t>
-      </w:r>
-      <w:r>
-        <w:t>4</w:t>
-      </w:r>
-      <w:r>
-        <w:t xml:space="preserve"> valence </w:t>
-      </w:r>
-      <w:r>
-        <w:t>electrons</w:t>
+        <w:t>(</w:t>
+      </w:r>
+      <w:proofErr w:type="gramEnd"/>
+      <w:r>
+        <w:t>): overridden parent constructor to add 4 valence electrons</w:t>
       </w:r>
     </w:p>
     <w:p>
       <w:proofErr w:type="spellStart"/>
+      <w:proofErr w:type="gramStart"/>
       <w:r>
         <w:rPr>
           <w:b/>
@@ -4359,6 +4517,7 @@
         <w:t>elements.charge</w:t>
       </w:r>
       <w:proofErr w:type="spellEnd"/>
+      <w:proofErr w:type="gramEnd"/>
       <w:r>
         <w:rPr>
           <w:b/>
@@ -4707,8 +4866,13 @@
         </w:numPr>
         <w:spacing w:after="0"/>
       </w:pPr>
-      <w:r>
-        <w:t>appear(): appear on the visualizing pane</w:t>
+      <w:proofErr w:type="gramStart"/>
+      <w:r>
+        <w:t>appear(</w:t>
+      </w:r>
+      <w:proofErr w:type="gramEnd"/>
+      <w:r>
+        <w:t>): appear on the visualizing pane</w:t>
       </w:r>
     </w:p>
     <w:p>
@@ -4720,12 +4884,17 @@
         <w:spacing w:after="0"/>
       </w:pPr>
       <w:proofErr w:type="spellStart"/>
+      <w:proofErr w:type="gramStart"/>
       <w:r>
         <w:t>moveTranslate</w:t>
       </w:r>
       <w:proofErr w:type="spellEnd"/>
       <w:r>
-        <w:t>(): moving translational on visualizing pane</w:t>
+        <w:t>(</w:t>
+      </w:r>
+      <w:proofErr w:type="gramEnd"/>
+      <w:r>
+        <w:t>): moving translational on visualizing pane</w:t>
       </w:r>
     </w:p>
     <w:p>
@@ -4737,12 +4906,17 @@
         <w:spacing w:after="0"/>
       </w:pPr>
       <w:proofErr w:type="spellStart"/>
+      <w:proofErr w:type="gramStart"/>
       <w:r>
         <w:t>moveChaotic</w:t>
       </w:r>
       <w:proofErr w:type="spellEnd"/>
       <w:r>
-        <w:t>(): vibrate</w:t>
+        <w:t>(</w:t>
+      </w:r>
+      <w:proofErr w:type="gramEnd"/>
+      <w:r>
+        <w:t>): vibrate</w:t>
       </w:r>
     </w:p>
     <w:p>
@@ -4754,12 +4928,17 @@
         <w:spacing w:after="0"/>
       </w:pPr>
       <w:proofErr w:type="spellStart"/>
+      <w:proofErr w:type="gramStart"/>
       <w:r>
         <w:t>moveArc</w:t>
       </w:r>
       <w:proofErr w:type="spellEnd"/>
       <w:r>
-        <w:t>(): moving in an arc</w:t>
+        <w:t>(</w:t>
+      </w:r>
+      <w:proofErr w:type="gramEnd"/>
+      <w:r>
+        <w:t>): moving in an arc</w:t>
       </w:r>
     </w:p>
     <w:p>
@@ -4771,12 +4950,17 @@
         <w:spacing w:after="0"/>
       </w:pPr>
       <w:proofErr w:type="spellStart"/>
+      <w:proofErr w:type="gramStart"/>
       <w:r>
         <w:t>moveOutOfFrameAndBack</w:t>
       </w:r>
       <w:proofErr w:type="spellEnd"/>
       <w:r>
-        <w:t>(): when the particle reaches the right end of the crystal, it will continue moving and return to the left end.</w:t>
+        <w:t>(</w:t>
+      </w:r>
+      <w:proofErr w:type="gramEnd"/>
+      <w:r>
+        <w:t>): when the particle reaches the right end of the crystal, it will continue moving and return to the left end.</w:t>
       </w:r>
     </w:p>
     <w:p>
@@ -4786,8 +4970,13 @@
           <w:numId w:val="19"/>
         </w:numPr>
       </w:pPr>
-      <w:r>
-        <w:t>spin(): spin</w:t>
+      <w:proofErr w:type="gramStart"/>
+      <w:r>
+        <w:t>spin(</w:t>
+      </w:r>
+      <w:proofErr w:type="gramEnd"/>
+      <w:r>
+        <w:t>): spin</w:t>
       </w:r>
     </w:p>
     <w:p>
@@ -4795,7 +4984,15 @@
         <w:t>Charge aggregates Atoms</w:t>
       </w:r>
       <w:r>
-        <w:t>, since charge is part of an atom but atoms can exchange charges</w:t>
+        <w:t xml:space="preserve">, since charge is part of an </w:t>
+      </w:r>
+      <w:proofErr w:type="gramStart"/>
+      <w:r>
+        <w:t>atom</w:t>
+      </w:r>
+      <w:proofErr w:type="gramEnd"/>
+      <w:r>
+        <w:t xml:space="preserve"> but atoms can exchange charges</w:t>
       </w:r>
       <w:r>
         <w:t>.</w:t>
@@ -4803,6 +5000,7 @@
     </w:p>
     <w:p>
       <w:proofErr w:type="spellStart"/>
+      <w:proofErr w:type="gramStart"/>
       <w:r>
         <w:rPr>
           <w:b/>
@@ -4811,6 +5009,7 @@
         <w:t>elements.view</w:t>
       </w:r>
       <w:proofErr w:type="spellEnd"/>
+      <w:proofErr w:type="gramEnd"/>
       <w:r>
         <w:rPr>
           <w:b/>
@@ -4876,8 +5075,13 @@
         </w:numPr>
         <w:spacing w:after="0"/>
       </w:pPr>
-      <w:r>
-        <w:t>ElementImage(String fileName, double scaleRatio): load image of element and scale it with ratio scaleRatio</w:t>
+      <w:proofErr w:type="gramStart"/>
+      <w:r>
+        <w:t>ElementImage(</w:t>
+      </w:r>
+      <w:proofErr w:type="gramEnd"/>
+      <w:r>
+        <w:t>String fileName, double scaleRatio): load image of element and scale it with ratio scaleRatio</w:t>
       </w:r>
     </w:p>
     <w:p>
@@ -4888,8 +5092,13 @@
         </w:numPr>
         <w:spacing w:after="0"/>
       </w:pPr>
-      <w:r>
-        <w:t>get() methods: return image of element.</w:t>
+      <w:proofErr w:type="gramStart"/>
+      <w:r>
+        <w:t>get(</w:t>
+      </w:r>
+      <w:proofErr w:type="gramEnd"/>
+      <w:r>
+        <w:t>) methods: return image of element.</w:t>
       </w:r>
     </w:p>
     <w:p>
@@ -5033,12 +5242,17 @@
         <w:spacing w:after="0"/>
       </w:pPr>
       <w:proofErr w:type="spellStart"/>
+      <w:proofErr w:type="gramStart"/>
       <w:r>
         <w:t>getNonConsecutiveCombination</w:t>
       </w:r>
       <w:proofErr w:type="spellEnd"/>
       <w:r>
-        <w:t xml:space="preserve">(): get a random combination of non-consecutive k integers in the range [0, n-1], used in class </w:t>
+        <w:t>(</w:t>
+      </w:r>
+      <w:proofErr w:type="gramEnd"/>
+      <w:r>
+        <w:t xml:space="preserve">): get a random combination of non-consecutive k integers in the range [0, n-1], used in class </w:t>
       </w:r>
       <w:r>
         <w:rPr>
@@ -5058,12 +5272,17 @@
         </w:numPr>
       </w:pPr>
       <w:proofErr w:type="spellStart"/>
+      <w:proofErr w:type="gramStart"/>
       <w:r>
         <w:t>getCombination</w:t>
       </w:r>
       <w:proofErr w:type="spellEnd"/>
       <w:r>
-        <w:t xml:space="preserve">(): get a random combination of k integers in the range [0, n-1] </w:t>
+        <w:t>(</w:t>
+      </w:r>
+      <w:proofErr w:type="gramEnd"/>
+      <w:r>
+        <w:t xml:space="preserve">): get a random combination of k integers in the range [0, n-1] </w:t>
       </w:r>
     </w:p>
     <w:p>
@@ -5169,7 +5388,23 @@
           <w:b/>
           <w:u w:val="single"/>
         </w:rPr>
-        <w:t xml:space="preserve">Package: application: </w:t>
+        <w:t xml:space="preserve">Package: </w:t>
+      </w:r>
+      <w:proofErr w:type="gramStart"/>
+      <w:r>
+        <w:rPr>
+          <w:b/>
+          <w:u w:val="single"/>
+        </w:rPr>
+        <w:t>application:</w:t>
+      </w:r>
+      <w:proofErr w:type="gramEnd"/>
+      <w:r>
+        <w:rPr>
+          <w:b/>
+          <w:u w:val="single"/>
+        </w:rPr>
+        <w:t xml:space="preserve"> </w:t>
       </w:r>
       <w:r>
         <w:t xml:space="preserve"> consists of 3 classes:</w:t>
@@ -5183,7 +5418,15 @@
         <w:t>Main:</w:t>
       </w:r>
       <w:r>
-        <w:t xml:space="preserve"> derived from abstract class Application, override start() method, use for starting application.</w:t>
+        <w:t xml:space="preserve"> derived from abstract class Application, override </w:t>
+      </w:r>
+      <w:proofErr w:type="gramStart"/>
+      <w:r>
+        <w:t>start(</w:t>
+      </w:r>
+      <w:proofErr w:type="gramEnd"/>
+      <w:r>
+        <w:t>) method, use for starting application.</w:t>
       </w:r>
     </w:p>
     <w:p>
@@ -5210,7 +5453,15 @@
       </w:r>
       <w:proofErr w:type="spellEnd"/>
       <w:r>
-        <w:t xml:space="preserve">, overrides initialize() method for setting up components on welcome screen. </w:t>
+        <w:t xml:space="preserve">, overrides </w:t>
+      </w:r>
+      <w:proofErr w:type="gramStart"/>
+      <w:r>
+        <w:t>initialize(</w:t>
+      </w:r>
+      <w:proofErr w:type="gramEnd"/>
+      <w:r>
+        <w:t xml:space="preserve">) method for setting up components on welcome screen. </w:t>
       </w:r>
       <w:proofErr w:type="spellStart"/>
       <w:r>
@@ -5229,12 +5480,17 @@
         </w:numPr>
       </w:pPr>
       <w:proofErr w:type="spellStart"/>
+      <w:proofErr w:type="gramStart"/>
       <w:r>
         <w:t>goMainControl</w:t>
       </w:r>
       <w:proofErr w:type="spellEnd"/>
       <w:r>
-        <w:t>(): for getting to the main window of the application after users have chosen visualize mode.</w:t>
+        <w:t>(</w:t>
+      </w:r>
+      <w:proofErr w:type="gramEnd"/>
+      <w:r>
+        <w:t>): for getting to the main window of the application after users have chosen visualize mode.</w:t>
       </w:r>
     </w:p>
     <w:p>
@@ -5263,9 +5519,11 @@
       <w:r>
         <w:t xml:space="preserve">, overrides </w:t>
       </w:r>
+      <w:proofErr w:type="gramStart"/>
       <w:r>
         <w:t>initialize(</w:t>
       </w:r>
+      <w:proofErr w:type="gramEnd"/>
       <w:r>
         <w:t xml:space="preserve">) method for setting up components on main GUI. </w:t>
       </w:r>
@@ -5275,7 +5533,15 @@
       </w:r>
       <w:proofErr w:type="spellEnd"/>
       <w:r>
-        <w:t xml:space="preserve"> class has some other methods for helping getting/setting components of the GUI</w:t>
+        <w:t xml:space="preserve"> class has some other methods for helping </w:t>
+      </w:r>
+      <w:proofErr w:type="gramStart"/>
+      <w:r>
+        <w:t>getting</w:t>
+      </w:r>
+      <w:proofErr w:type="gramEnd"/>
+      <w:r>
+        <w:t>/setting components of the GUI</w:t>
       </w:r>
     </w:p>
     <w:p>
@@ -5287,12 +5553,17 @@
         <w:spacing w:after="0"/>
       </w:pPr>
       <w:proofErr w:type="spellStart"/>
+      <w:proofErr w:type="gramStart"/>
       <w:r>
         <w:t>setStartMode</w:t>
       </w:r>
       <w:proofErr w:type="spellEnd"/>
       <w:r>
-        <w:t>(String choice): for setting start mode of the application, based on the choice of user at the welcome screen.</w:t>
+        <w:t>(</w:t>
+      </w:r>
+      <w:proofErr w:type="gramEnd"/>
+      <w:r>
+        <w:t>String choice): for setting start mode of the application, based on the choice of user at the welcome screen.</w:t>
       </w:r>
     </w:p>
     <w:p>
@@ -5304,12 +5575,17 @@
         <w:spacing w:after="0"/>
       </w:pPr>
       <w:proofErr w:type="spellStart"/>
+      <w:proofErr w:type="gramStart"/>
       <w:r>
         <w:t>setCrystalView</w:t>
       </w:r>
       <w:proofErr w:type="spellEnd"/>
       <w:r>
-        <w:t xml:space="preserve">(String choice, String dope) for setting initial simulation of semiconductor crystal on the main pane, take 2 parameters: choice for type of the material (P, N, </w:t>
+        <w:t>(</w:t>
+      </w:r>
+      <w:proofErr w:type="gramEnd"/>
+      <w:r>
+        <w:t xml:space="preserve">String choice, String dope) for setting initial simulation of semiconductor crystal on the main pane, take 2 parameters: choice for type of the material (P, N, </w:t>
       </w:r>
       <w:proofErr w:type="spellStart"/>
       <w:r>
@@ -5329,12 +5605,17 @@
         <w:spacing w:after="0"/>
       </w:pPr>
       <w:proofErr w:type="spellStart"/>
+      <w:proofErr w:type="gramStart"/>
       <w:r>
         <w:t>setTimeline</w:t>
       </w:r>
       <w:proofErr w:type="spellEnd"/>
       <w:r>
-        <w:t>(Pane pane): for setting up timeline for animation of elements’ inside the crystal on the main pane in different situations.</w:t>
+        <w:t>(</w:t>
+      </w:r>
+      <w:proofErr w:type="gramEnd"/>
+      <w:r>
+        <w:t>Pane pane): for setting up timeline for animation of elements’ inside the crystal on the main pane in different situations.</w:t>
       </w:r>
     </w:p>
     <w:p>
@@ -5346,12 +5627,17 @@
         <w:spacing w:after="0"/>
       </w:pPr>
       <w:proofErr w:type="spellStart"/>
+      <w:proofErr w:type="gramStart"/>
       <w:r>
         <w:t>setButtonOnPlay</w:t>
       </w:r>
       <w:proofErr w:type="spellEnd"/>
       <w:r>
-        <w:t>(): for reset buttons when users perform operations on buttons when the visualization is being conducted.</w:t>
+        <w:t>(</w:t>
+      </w:r>
+      <w:proofErr w:type="gramEnd"/>
+      <w:r>
+        <w:t>): for reset buttons when users perform operations on buttons when the visualization is being conducted.</w:t>
       </w:r>
     </w:p>
     <w:p>
@@ -5363,12 +5649,17 @@
         <w:spacing w:after="0"/>
       </w:pPr>
       <w:proofErr w:type="spellStart"/>
+      <w:proofErr w:type="gramStart"/>
       <w:r>
         <w:t>setButtonOnStop</w:t>
       </w:r>
       <w:proofErr w:type="spellEnd"/>
       <w:r>
-        <w:t>(): for reset buttons when users perform operations on buttons when the visualization is not being conducted.</w:t>
+        <w:t>(</w:t>
+      </w:r>
+      <w:proofErr w:type="gramEnd"/>
+      <w:r>
+        <w:t>): for reset buttons when users perform operations on buttons when the visualization is not being conducted.</w:t>
       </w:r>
     </w:p>
     <w:p>
@@ -5380,12 +5671,17 @@
         <w:spacing w:after="0"/>
       </w:pPr>
       <w:proofErr w:type="spellStart"/>
+      <w:proofErr w:type="gramStart"/>
       <w:r>
         <w:t>getDopedType</w:t>
       </w:r>
       <w:proofErr w:type="spellEnd"/>
       <w:r>
-        <w:t xml:space="preserve">(Toggle </w:t>
+        <w:t>(</w:t>
+      </w:r>
+      <w:proofErr w:type="gramEnd"/>
+      <w:r>
+        <w:t xml:space="preserve">Toggle </w:t>
       </w:r>
       <w:proofErr w:type="spellStart"/>
       <w:r>
@@ -5412,13 +5708,18 @@
         </w:numPr>
       </w:pPr>
       <w:proofErr w:type="spellStart"/>
+      <w:proofErr w:type="gramStart"/>
       <w:r>
         <w:lastRenderedPageBreak/>
         <w:t>getDopedType</w:t>
       </w:r>
       <w:proofErr w:type="spellEnd"/>
       <w:r>
-        <w:t xml:space="preserve">(Toggle </w:t>
+        <w:t>(</w:t>
+      </w:r>
+      <w:proofErr w:type="gramEnd"/>
+      <w:r>
+        <w:t xml:space="preserve">Toggle </w:t>
       </w:r>
       <w:proofErr w:type="spellStart"/>
       <w:r>
@@ -5791,10 +6092,12 @@
               <w:t xml:space="preserve">Package: </w:t>
             </w:r>
             <w:proofErr w:type="spellStart"/>
+            <w:proofErr w:type="gramStart"/>
             <w:r>
               <w:t>elements.atom</w:t>
             </w:r>
             <w:proofErr w:type="spellEnd"/>
+            <w:proofErr w:type="gramEnd"/>
           </w:p>
           <w:p>
             <w:r>
@@ -5908,10 +6211,12 @@
               <w:t xml:space="preserve">Package: </w:t>
             </w:r>
             <w:proofErr w:type="spellStart"/>
+            <w:proofErr w:type="gramStart"/>
             <w:r>
               <w:t>elements.charge</w:t>
             </w:r>
             <w:proofErr w:type="spellEnd"/>
+            <w:proofErr w:type="gramEnd"/>
           </w:p>
           <w:p>
             <w:r>
@@ -6097,10 +6402,12 @@
               <w:t xml:space="preserve">Package: </w:t>
             </w:r>
             <w:proofErr w:type="spellStart"/>
+            <w:proofErr w:type="gramStart"/>
             <w:r>
               <w:t>elements.crystal</w:t>
             </w:r>
             <w:proofErr w:type="spellEnd"/>
+            <w:proofErr w:type="gramEnd"/>
           </w:p>
           <w:p>
             <w:r>
@@ -6136,10 +6443,12 @@
               <w:t xml:space="preserve">Package: </w:t>
             </w:r>
             <w:proofErr w:type="spellStart"/>
+            <w:proofErr w:type="gramStart"/>
             <w:r>
               <w:t>elements.view</w:t>
             </w:r>
             <w:proofErr w:type="spellEnd"/>
+            <w:proofErr w:type="gramEnd"/>
           </w:p>
           <w:p>
             <w:r>
@@ -6522,6 +6831,7 @@
               <w:t xml:space="preserve">Package: </w:t>
             </w:r>
             <w:proofErr w:type="spellStart"/>
+            <w:proofErr w:type="gramStart"/>
             <w:r>
               <w:rPr>
                 <w:rFonts w:ascii="Arial" w:eastAsia="Arial" w:hAnsi="Arial" w:cs="Arial"/>
@@ -6529,6 +6839,7 @@
               <w:t>elements.charge</w:t>
             </w:r>
             <w:proofErr w:type="spellEnd"/>
+            <w:proofErr w:type="gramEnd"/>
           </w:p>
           <w:p>
             <w:r>
@@ -6548,13 +6859,23 @@
                 <w:color w:val="5A5A5A"/>
               </w:rPr>
             </w:pPr>
+            <w:proofErr w:type="gramStart"/>
             <w:r>
               <w:rPr>
                 <w:rFonts w:ascii="Arial" w:eastAsia="Arial" w:hAnsi="Arial" w:cs="Arial"/>
                 <w:b w:val="0"/>
                 <w:color w:val="5A5A5A"/>
               </w:rPr>
-              <w:t>appear();</w:t>
+              <w:t>appear(</w:t>
+            </w:r>
+            <w:proofErr w:type="gramEnd"/>
+            <w:r>
+              <w:rPr>
+                <w:rFonts w:ascii="Arial" w:eastAsia="Arial" w:hAnsi="Arial" w:cs="Arial"/>
+                <w:b w:val="0"/>
+                <w:color w:val="5A5A5A"/>
+              </w:rPr>
+              <w:t>);</w:t>
             </w:r>
           </w:p>
           <w:p>
@@ -6571,6 +6892,7 @@
               </w:rPr>
             </w:pPr>
             <w:proofErr w:type="spellStart"/>
+            <w:proofErr w:type="gramStart"/>
             <w:r>
               <w:rPr>
                 <w:rFonts w:ascii="Arial" w:eastAsia="Arial" w:hAnsi="Arial" w:cs="Arial"/>
@@ -6586,7 +6908,16 @@
                 <w:b w:val="0"/>
                 <w:color w:val="5A5A5A"/>
               </w:rPr>
-              <w:t>();</w:t>
+              <w:t>(</w:t>
+            </w:r>
+            <w:proofErr w:type="gramEnd"/>
+            <w:r>
+              <w:rPr>
+                <w:rFonts w:ascii="Arial" w:eastAsia="Arial" w:hAnsi="Arial" w:cs="Arial"/>
+                <w:b w:val="0"/>
+                <w:color w:val="5A5A5A"/>
+              </w:rPr>
+              <w:t>);</w:t>
             </w:r>
           </w:p>
           <w:p>
@@ -6603,6 +6934,7 @@
               </w:rPr>
             </w:pPr>
             <w:proofErr w:type="spellStart"/>
+            <w:proofErr w:type="gramStart"/>
             <w:r>
               <w:rPr>
                 <w:rFonts w:ascii="Arial" w:eastAsia="Arial" w:hAnsi="Arial" w:cs="Arial"/>
@@ -6618,7 +6950,16 @@
                 <w:b w:val="0"/>
                 <w:color w:val="5A5A5A"/>
               </w:rPr>
-              <w:t>();</w:t>
+              <w:t>(</w:t>
+            </w:r>
+            <w:proofErr w:type="gramEnd"/>
+            <w:r>
+              <w:rPr>
+                <w:rFonts w:ascii="Arial" w:eastAsia="Arial" w:hAnsi="Arial" w:cs="Arial"/>
+                <w:b w:val="0"/>
+                <w:color w:val="5A5A5A"/>
+              </w:rPr>
+              <w:t>);</w:t>
             </w:r>
           </w:p>
           <w:p>
@@ -6635,6 +6976,7 @@
               </w:rPr>
             </w:pPr>
             <w:proofErr w:type="spellStart"/>
+            <w:proofErr w:type="gramStart"/>
             <w:r>
               <w:rPr>
                 <w:rFonts w:ascii="Arial" w:eastAsia="Arial" w:hAnsi="Arial" w:cs="Arial"/>
@@ -6650,7 +6992,16 @@
                 <w:b w:val="0"/>
                 <w:color w:val="5A5A5A"/>
               </w:rPr>
-              <w:t>();</w:t>
+              <w:t>(</w:t>
+            </w:r>
+            <w:proofErr w:type="gramEnd"/>
+            <w:r>
+              <w:rPr>
+                <w:rFonts w:ascii="Arial" w:eastAsia="Arial" w:hAnsi="Arial" w:cs="Arial"/>
+                <w:b w:val="0"/>
+                <w:color w:val="5A5A5A"/>
+              </w:rPr>
+              <w:t>);</w:t>
             </w:r>
           </w:p>
           <w:p>
@@ -6666,13 +7017,23 @@
                 <w:color w:val="5A5A5A"/>
               </w:rPr>
             </w:pPr>
+            <w:proofErr w:type="gramStart"/>
             <w:r>
               <w:rPr>
                 <w:rFonts w:ascii="Arial" w:eastAsia="Arial" w:hAnsi="Arial" w:cs="Arial"/>
                 <w:b w:val="0"/>
                 <w:color w:val="5A5A5A"/>
               </w:rPr>
-              <w:t>spin();</w:t>
+              <w:t>spin(</w:t>
+            </w:r>
+            <w:proofErr w:type="gramEnd"/>
+            <w:r>
+              <w:rPr>
+                <w:rFonts w:ascii="Arial" w:eastAsia="Arial" w:hAnsi="Arial" w:cs="Arial"/>
+                <w:b w:val="0"/>
+                <w:color w:val="5A5A5A"/>
+              </w:rPr>
+              <w:t>);</w:t>
             </w:r>
           </w:p>
           <w:p/>
@@ -6806,7 +7167,23 @@
                 <w:b w:val="0"/>
                 <w:color w:val="5A5A5A"/>
               </w:rPr>
-              <w:t>** no specifications means implementing all methods in class</w:t>
+              <w:t xml:space="preserve">** no specifications </w:t>
+            </w:r>
+            <w:proofErr w:type="gramStart"/>
+            <w:r>
+              <w:rPr>
+                <w:b w:val="0"/>
+                <w:color w:val="5A5A5A"/>
+              </w:rPr>
+              <w:t>means</w:t>
+            </w:r>
+            <w:proofErr w:type="gramEnd"/>
+            <w:r>
+              <w:rPr>
+                <w:b w:val="0"/>
+                <w:color w:val="5A5A5A"/>
+              </w:rPr>
+              <w:t xml:space="preserve"> implementing all methods in class</w:t>
             </w:r>
           </w:p>
         </w:tc>

</xml_diff>